<commit_message>
removed VLM for AVAL for ADVS, cleanup and is now ready for final review
</commit_message>
<xml_diff>
--- a/Updated/ADRG_CDISCPILOT03_ADaMIG.docx
+++ b/Updated/ADRG_CDISCPILOT03_ADaMIG.docx
@@ -41,25 +41,14 @@
       <w:pPr>
         <w:pStyle w:val="SubTitle0"/>
       </w:pPr>
-      <w:commentRangeStart w:id="5"/>
-      <w:r>
-        <w:t>March</w:t>
+      <w:r>
+        <w:t>September</w:t>
       </w:r>
       <w:r>
         <w:t xml:space="preserve"> 201</w:t>
       </w:r>
       <w:r>
         <w:t>8</w:t>
-      </w:r>
-      <w:commentRangeEnd w:id="5"/>
-      <w:r>
-        <w:rPr>
-          <w:rStyle w:val="CommentReference"/>
-          <w:rFonts w:ascii="Times New Roman" w:eastAsia="Calibri" w:hAnsi="Times New Roman" w:cs="Times New Roman"/>
-          <w:spacing w:val="0"/>
-          <w:kern w:val="0"/>
-        </w:rPr>
-        <w:commentReference w:id="5"/>
       </w:r>
     </w:p>
     <w:p>
@@ -83,7 +72,7 @@
       <w:r>
         <w:fldChar w:fldCharType="separate"/>
       </w:r>
-      <w:hyperlink w:anchor="_Toc511892331" w:history="1">
+      <w:hyperlink w:anchor="_Toc523993760" w:history="1">
         <w:r>
           <w:rPr>
             <w:rStyle w:val="Hyperlink"/>
@@ -124,7 +113,7 @@
             <w:noProof/>
             <w:webHidden/>
           </w:rPr>
-          <w:instrText xml:space="preserve"> PAGEREF _Toc511892331 \h </w:instrText>
+          <w:instrText xml:space="preserve"> PAGEREF _Toc523993760 \h </w:instrText>
         </w:r>
         <w:r>
           <w:rPr>
@@ -167,7 +156,7 @@
           <w:noProof/>
         </w:rPr>
       </w:pPr>
-      <w:hyperlink w:anchor="_Toc511892332" w:history="1">
+      <w:hyperlink w:anchor="_Toc523993761" w:history="1">
         <w:r>
           <w:rPr>
             <w:rStyle w:val="Hyperlink"/>
@@ -208,7 +197,7 @@
             <w:noProof/>
             <w:webHidden/>
           </w:rPr>
-          <w:instrText xml:space="preserve"> PAGEREF _Toc511892332 \h </w:instrText>
+          <w:instrText xml:space="preserve"> PAGEREF _Toc523993761 \h </w:instrText>
         </w:r>
         <w:r>
           <w:rPr>
@@ -251,7 +240,7 @@
           <w:noProof/>
         </w:rPr>
       </w:pPr>
-      <w:hyperlink w:anchor="_Toc511892333" w:history="1">
+      <w:hyperlink w:anchor="_Toc523993762" w:history="1">
         <w:r>
           <w:rPr>
             <w:rStyle w:val="Hyperlink"/>
@@ -292,7 +281,7 @@
             <w:noProof/>
             <w:webHidden/>
           </w:rPr>
-          <w:instrText xml:space="preserve"> PAGEREF _Toc511892333 \h </w:instrText>
+          <w:instrText xml:space="preserve"> PAGEREF _Toc523993762 \h </w:instrText>
         </w:r>
         <w:r>
           <w:rPr>
@@ -335,7 +324,7 @@
           <w:noProof/>
         </w:rPr>
       </w:pPr>
-      <w:hyperlink w:anchor="_Toc511892334" w:history="1">
+      <w:hyperlink w:anchor="_Toc523993763" w:history="1">
         <w:r>
           <w:rPr>
             <w:rStyle w:val="Hyperlink"/>
@@ -376,7 +365,7 @@
             <w:noProof/>
             <w:webHidden/>
           </w:rPr>
-          <w:instrText xml:space="preserve"> PAGEREF _Toc511892334 \h </w:instrText>
+          <w:instrText xml:space="preserve"> PAGEREF _Toc523993763 \h </w:instrText>
         </w:r>
         <w:r>
           <w:rPr>
@@ -419,7 +408,7 @@
           <w:noProof/>
         </w:rPr>
       </w:pPr>
-      <w:hyperlink w:anchor="_Toc511892335" w:history="1">
+      <w:hyperlink w:anchor="_Toc523993764" w:history="1">
         <w:r>
           <w:rPr>
             <w:rStyle w:val="Hyperlink"/>
@@ -468,7 +457,7 @@
             <w:noProof/>
             <w:webHidden/>
           </w:rPr>
-          <w:instrText xml:space="preserve"> PAGEREF _Toc511892335 \h </w:instrText>
+          <w:instrText xml:space="preserve"> PAGEREF _Toc523993764 \h </w:instrText>
         </w:r>
         <w:r>
           <w:rPr>
@@ -511,7 +500,7 @@
           <w:noProof/>
         </w:rPr>
       </w:pPr>
-      <w:hyperlink w:anchor="_Toc511892336" w:history="1">
+      <w:hyperlink w:anchor="_Toc523993765" w:history="1">
         <w:r>
           <w:rPr>
             <w:rStyle w:val="Hyperlink"/>
@@ -552,7 +541,7 @@
             <w:noProof/>
             <w:webHidden/>
           </w:rPr>
-          <w:instrText xml:space="preserve"> PAGEREF _Toc511892336 \h </w:instrText>
+          <w:instrText xml:space="preserve"> PAGEREF _Toc523993765 \h </w:instrText>
         </w:r>
         <w:r>
           <w:rPr>
@@ -593,7 +582,7 @@
         <w:pStyle w:val="Heading1"/>
         <w:pageBreakBefore/>
       </w:pPr>
-      <w:bookmarkStart w:id="6" w:name="_Toc511892331"/>
+      <w:bookmarkStart w:id="5" w:name="_Toc523993760"/>
       <w:r>
         <w:lastRenderedPageBreak/>
         <w:t>Introduction</w:t>
@@ -603,11 +592,22 @@
       <w:bookmarkEnd w:id="2"/>
       <w:bookmarkEnd w:id="3"/>
       <w:bookmarkEnd w:id="4"/>
-      <w:bookmarkEnd w:id="6"/>
+      <w:bookmarkEnd w:id="5"/>
     </w:p>
     <w:p>
       <w:r>
-        <w:t xml:space="preserve">The PhUSE organization initiated the Test Data Factory (TDF) project to make test data for CDISC-based </w:t>
+        <w:t xml:space="preserve">The PhUSE organization initiated the Test Data Factory (TDF) project to </w:t>
+      </w:r>
+      <w:r>
+        <w:t>provide</w:t>
+      </w:r>
+      <w:r>
+        <w:t xml:space="preserve"> test data</w:t>
+      </w:r>
+      <w:bookmarkStart w:id="6" w:name="_GoBack"/>
+      <w:bookmarkEnd w:id="6"/>
+      <w:r>
+        <w:t xml:space="preserve"> for CDISC-based </w:t>
       </w:r>
       <w:r>
         <w:t xml:space="preserve">processes and programs publicly available. The CDISCPILOT02 datasets from </w:t>
@@ -874,6 +874,7 @@
       <w:r>
         <w:t xml:space="preserve">report. </w:t>
       </w:r>
+      <w:commentRangeStart w:id="7"/>
       <w:r>
         <w:rPr>
           <w:highlight w:val="yellow"/>
@@ -883,6 +884,13 @@
       <w:r>
         <w:t>.</w:t>
       </w:r>
+      <w:commentRangeEnd w:id="7"/>
+      <w:r>
+        <w:rPr>
+          <w:rStyle w:val="CommentReference"/>
+        </w:rPr>
+        <w:commentReference w:id="7"/>
+      </w:r>
     </w:p>
     <w:p>
       <w:r>
@@ -926,24 +934,24 @@
         <w:pStyle w:val="Heading1"/>
         <w:pageBreakBefore/>
       </w:pPr>
-      <w:bookmarkStart w:id="7" w:name="_Toc511892332"/>
+      <w:bookmarkStart w:id="8" w:name="_Toc523993761"/>
       <w:r>
         <w:lastRenderedPageBreak/>
         <w:t>Specific Comments</w:t>
       </w:r>
-      <w:bookmarkEnd w:id="7"/>
+      <w:bookmarkEnd w:id="8"/>
     </w:p>
     <w:p>
       <w:pPr>
         <w:pStyle w:val="Heading2"/>
       </w:pPr>
-      <w:bookmarkStart w:id="8" w:name="_Ref486606022"/>
-      <w:bookmarkStart w:id="9" w:name="_Toc511892333"/>
+      <w:bookmarkStart w:id="9" w:name="_Ref486606022"/>
+      <w:bookmarkStart w:id="10" w:name="_Toc523993762"/>
       <w:r>
         <w:t>Split datasets</w:t>
       </w:r>
-      <w:bookmarkEnd w:id="8"/>
       <w:bookmarkEnd w:id="9"/>
+      <w:bookmarkEnd w:id="10"/>
     </w:p>
     <w:p>
       <w:r>
@@ -1279,16 +1287,16 @@
           <w:lang w:val="en-US"/>
         </w:rPr>
       </w:pPr>
-      <w:bookmarkStart w:id="10" w:name="_Ref511892255"/>
-      <w:bookmarkStart w:id="11" w:name="_Toc511892334"/>
+      <w:bookmarkStart w:id="11" w:name="_Ref511892255"/>
+      <w:bookmarkStart w:id="12" w:name="_Toc523993763"/>
       <w:r>
         <w:rPr>
           <w:lang w:val="en-US"/>
         </w:rPr>
         <w:t>Renamed Datasets</w:t>
       </w:r>
-      <w:bookmarkEnd w:id="10"/>
       <w:bookmarkEnd w:id="11"/>
+      <w:bookmarkEnd w:id="12"/>
     </w:p>
     <w:p>
       <w:pPr>
@@ -1525,7 +1533,7 @@
           <w:lang w:val="en-US"/>
         </w:rPr>
       </w:pPr>
-      <w:bookmarkStart w:id="12" w:name="_Toc511892335"/>
+      <w:bookmarkStart w:id="13" w:name="_Toc523993764"/>
       <w:r>
         <w:rPr>
           <w:highlight w:val="yellow"/>
@@ -1539,7 +1547,7 @@
         </w:rPr>
         <w:t>?</w:t>
       </w:r>
-      <w:bookmarkEnd w:id="12"/>
+      <w:bookmarkEnd w:id="13"/>
       <w:r>
         <w:rPr>
           <w:lang w:val="en-US"/>
@@ -1578,24 +1586,24 @@
       <w:pPr>
         <w:pStyle w:val="Heading1"/>
       </w:pPr>
-      <w:bookmarkStart w:id="13" w:name="_Toc340314090"/>
-      <w:bookmarkStart w:id="14" w:name="_Toc340786690"/>
-      <w:bookmarkStart w:id="15" w:name="_Toc395091322"/>
-      <w:bookmarkStart w:id="16" w:name="_Toc395091510"/>
-      <w:bookmarkStart w:id="17" w:name="_Toc409998120"/>
-      <w:bookmarkStart w:id="18" w:name="_Ref486604906"/>
-      <w:bookmarkStart w:id="19" w:name="_Ref486605512"/>
-      <w:bookmarkStart w:id="20" w:name="_Toc511892336"/>
+      <w:bookmarkStart w:id="14" w:name="_Toc340314090"/>
+      <w:bookmarkStart w:id="15" w:name="_Toc340786690"/>
+      <w:bookmarkStart w:id="16" w:name="_Toc395091322"/>
+      <w:bookmarkStart w:id="17" w:name="_Toc395091510"/>
+      <w:bookmarkStart w:id="18" w:name="_Toc409998120"/>
+      <w:bookmarkStart w:id="19" w:name="_Ref486604906"/>
+      <w:bookmarkStart w:id="20" w:name="_Ref486605512"/>
+      <w:bookmarkStart w:id="21" w:name="_Toc523993765"/>
       <w:r>
         <w:lastRenderedPageBreak/>
         <w:t>Data Conformance Summary</w:t>
       </w:r>
-      <w:bookmarkEnd w:id="13"/>
       <w:bookmarkEnd w:id="14"/>
       <w:bookmarkEnd w:id="15"/>
       <w:bookmarkEnd w:id="16"/>
       <w:bookmarkEnd w:id="17"/>
       <w:bookmarkEnd w:id="18"/>
+      <w:bookmarkEnd w:id="19"/>
       <w:r>
         <w:t xml:space="preserve"> </w:t>
       </w:r>
@@ -1620,26 +1628,21 @@
       <w:r>
         <w:t>indings</w:t>
       </w:r>
-      <w:bookmarkEnd w:id="19"/>
       <w:bookmarkEnd w:id="20"/>
+      <w:bookmarkEnd w:id="21"/>
     </w:p>
     <w:p>
       <w:r>
         <w:t xml:space="preserve">The following table explains the remaining warnings from a Pinnacle 21 Community Edition validation. </w:t>
       </w:r>
-      <w:commentRangeStart w:id="21"/>
-      <w:r>
-        <w:t xml:space="preserve">This list represents the status before the update of the define.xml file </w:t>
-      </w:r>
-      <w:commentRangeEnd w:id="21"/>
-      <w:r>
-        <w:rPr>
-          <w:rStyle w:val="CommentReference"/>
-        </w:rPr>
-        <w:commentReference w:id="21"/>
-      </w:r>
-      <w:r>
-        <w:t xml:space="preserve">and is included so that users of the updated CDISC Pilot dataset can understand the extend of changes that were applied to the datasets. A final validation report from Pinnacle 21 Community Edition is included with the datasets or can easily </w:t>
+      <w:r>
+        <w:t xml:space="preserve">This list represents the status </w:t>
+      </w:r>
+      <w:r>
+        <w:t>after</w:t>
+      </w:r>
+      <w:r>
+        <w:t xml:space="preserve"> the update of the define.xml file and is included so that users of the updated CDISC Pilot dataset can understand the extend of changes that were applied to the datasets. A final validation report from Pinnacle 21 Community Edition is included with the datasets or can easily </w:t>
       </w:r>
       <w:r>
         <w:t xml:space="preserve">be </w:t>
@@ -2689,8 +2692,6 @@
             </w:r>
           </w:p>
         </w:tc>
-        <w:bookmarkStart w:id="22" w:name="_GoBack"/>
-        <w:bookmarkEnd w:id="22"/>
       </w:tr>
       <w:tr>
         <w:trPr>
@@ -2847,7 +2848,7 @@
 
 <file path=word/comments.xml><?xml version="1.0" encoding="utf-8"?>
 <w:comments xmlns:wpc="http://schemas.microsoft.com/office/word/2010/wordprocessingCanvas" xmlns:cx="http://schemas.microsoft.com/office/drawing/2014/chartex" xmlns:cx1="http://schemas.microsoft.com/office/drawing/2015/9/8/chartex" xmlns:cx2="http://schemas.microsoft.com/office/drawing/2015/10/21/chartex" xmlns:cx3="http://schemas.microsoft.com/office/drawing/2016/5/9/chartex" xmlns:cx4="http://schemas.microsoft.com/office/drawing/2016/5/10/chartex" xmlns:cx5="http://schemas.microsoft.com/office/drawing/2016/5/11/chartex" xmlns:cx6="http://schemas.microsoft.com/office/drawing/2016/5/12/chartex" xmlns:cx7="http://schemas.microsoft.com/office/drawing/2016/5/13/chartex" xmlns:cx8="http://schemas.microsoft.com/office/drawing/2016/5/14/chartex" xmlns:mc="http://schemas.openxmlformats.org/markup-compatibility/2006" xmlns:aink="http://schemas.microsoft.com/office/drawing/2016/ink" xmlns:am3d="http://schemas.microsoft.com/office/drawing/2017/model3d" xmlns:o="urn:schemas-microsoft-com:office:office" xmlns:r="http://schemas.openxmlformats.org/officeDocument/2006/relationships" xmlns:m="http://schemas.openxmlformats.org/officeDocument/2006/math" xmlns:v="urn:schemas-microsoft-com:vml" xmlns:wp14="http://schemas.microsoft.com/office/word/2010/wordprocessingDrawing" xmlns:wp="http://schemas.openxmlformats.org/drawingml/2006/wordprocessingDrawing" xmlns:w10="urn:schemas-microsoft-com:office:word" xmlns:w="http://schemas.openxmlformats.org/wordprocessingml/2006/main" xmlns:w14="http://schemas.microsoft.com/office/word/2010/wordml" xmlns:w15="http://schemas.microsoft.com/office/word/2012/wordml" xmlns:w16cid="http://schemas.microsoft.com/office/word/2016/wordml/cid" xmlns:w16se="http://schemas.microsoft.com/office/word/2015/wordml/symex" xmlns:wpg="http://schemas.microsoft.com/office/word/2010/wordprocessingGroup" xmlns:wpi="http://schemas.microsoft.com/office/word/2010/wordprocessingInk" xmlns:wne="http://schemas.microsoft.com/office/word/2006/wordml" xmlns:wps="http://schemas.microsoft.com/office/word/2010/wordprocessingShape" mc:Ignorable="w14 w15 w16se w16cid wp14">
-  <w:comment w:id="5" w:author="pschaefer@vca-plus.com" w:date="2018-04-19T08:38:00Z" w:initials="p">
+  <w:comment w:id="7" w:author="Peter Schaefer" w:date="2018-09-06T10:38:00Z" w:initials="PS">
     <w:p>
       <w:pPr>
         <w:pStyle w:val="CommentText"/>
@@ -2859,28 +2860,7 @@
         <w:annotationRef/>
       </w:r>
       <w:r>
-        <w:t xml:space="preserve">Adjust for </w:t>
-      </w:r>
-      <w:proofErr w:type="spellStart"/>
-      <w:r>
-        <w:t>relase</w:t>
-      </w:r>
-      <w:proofErr w:type="spellEnd"/>
-    </w:p>
-  </w:comment>
-  <w:comment w:id="21" w:author="pschaefer@vca-plus.com" w:date="2018-04-19T08:51:00Z" w:initials="p">
-    <w:p>
-      <w:pPr>
-        <w:pStyle w:val="CommentText"/>
-      </w:pPr>
-      <w:r>
-        <w:rPr>
-          <w:rStyle w:val="CommentReference"/>
-        </w:rPr>
-        <w:annotationRef/>
-      </w:r>
-      <w:r>
-        <w:t xml:space="preserve">Is this statement true? </w:t>
+        <w:t xml:space="preserve">I would delete this sentence as I think it doesn’t apply </w:t>
       </w:r>
     </w:p>
   </w:comment>
@@ -2889,15 +2869,13 @@
 
 <file path=word/commentsExtended.xml><?xml version="1.0" encoding="utf-8"?>
 <w15:commentsEx xmlns:wpc="http://schemas.microsoft.com/office/word/2010/wordprocessingCanvas" xmlns:cx="http://schemas.microsoft.com/office/drawing/2014/chartex" xmlns:cx1="http://schemas.microsoft.com/office/drawing/2015/9/8/chartex" xmlns:cx2="http://schemas.microsoft.com/office/drawing/2015/10/21/chartex" xmlns:cx3="http://schemas.microsoft.com/office/drawing/2016/5/9/chartex" xmlns:cx4="http://schemas.microsoft.com/office/drawing/2016/5/10/chartex" xmlns:cx5="http://schemas.microsoft.com/office/drawing/2016/5/11/chartex" xmlns:cx6="http://schemas.microsoft.com/office/drawing/2016/5/12/chartex" xmlns:cx7="http://schemas.microsoft.com/office/drawing/2016/5/13/chartex" xmlns:cx8="http://schemas.microsoft.com/office/drawing/2016/5/14/chartex" xmlns:mc="http://schemas.openxmlformats.org/markup-compatibility/2006" xmlns:aink="http://schemas.microsoft.com/office/drawing/2016/ink" xmlns:am3d="http://schemas.microsoft.com/office/drawing/2017/model3d" xmlns:o="urn:schemas-microsoft-com:office:office" xmlns:r="http://schemas.openxmlformats.org/officeDocument/2006/relationships" xmlns:m="http://schemas.openxmlformats.org/officeDocument/2006/math" xmlns:v="urn:schemas-microsoft-com:vml" xmlns:wp14="http://schemas.microsoft.com/office/word/2010/wordprocessingDrawing" xmlns:wp="http://schemas.openxmlformats.org/drawingml/2006/wordprocessingDrawing" xmlns:w10="urn:schemas-microsoft-com:office:word" xmlns:w="http://schemas.openxmlformats.org/wordprocessingml/2006/main" xmlns:w14="http://schemas.microsoft.com/office/word/2010/wordml" xmlns:w15="http://schemas.microsoft.com/office/word/2012/wordml" xmlns:w16cid="http://schemas.microsoft.com/office/word/2016/wordml/cid" xmlns:w16se="http://schemas.microsoft.com/office/word/2015/wordml/symex" xmlns:wpg="http://schemas.microsoft.com/office/word/2010/wordprocessingGroup" xmlns:wpi="http://schemas.microsoft.com/office/word/2010/wordprocessingInk" xmlns:wne="http://schemas.microsoft.com/office/word/2006/wordml" xmlns:wps="http://schemas.microsoft.com/office/word/2010/wordprocessingShape" mc:Ignorable="w14 w15 w16se w16cid wp14">
-  <w15:commentEx w15:paraId="79EA9FB8" w15:done="0"/>
-  <w15:commentEx w15:paraId="60C70236" w15:done="0"/>
+  <w15:commentEx w15:paraId="767A106D" w15:done="0"/>
 </w15:commentsEx>
 </file>
 
 <file path=word/commentsIds.xml><?xml version="1.0" encoding="utf-8"?>
 <w16cid:commentsIds xmlns:wpc="http://schemas.microsoft.com/office/word/2010/wordprocessingCanvas" xmlns:cx="http://schemas.microsoft.com/office/drawing/2014/chartex" xmlns:cx1="http://schemas.microsoft.com/office/drawing/2015/9/8/chartex" xmlns:cx2="http://schemas.microsoft.com/office/drawing/2015/10/21/chartex" xmlns:cx3="http://schemas.microsoft.com/office/drawing/2016/5/9/chartex" xmlns:cx4="http://schemas.microsoft.com/office/drawing/2016/5/10/chartex" xmlns:cx5="http://schemas.microsoft.com/office/drawing/2016/5/11/chartex" xmlns:cx6="http://schemas.microsoft.com/office/drawing/2016/5/12/chartex" xmlns:cx7="http://schemas.microsoft.com/office/drawing/2016/5/13/chartex" xmlns:cx8="http://schemas.microsoft.com/office/drawing/2016/5/14/chartex" xmlns:mc="http://schemas.openxmlformats.org/markup-compatibility/2006" xmlns:aink="http://schemas.microsoft.com/office/drawing/2016/ink" xmlns:am3d="http://schemas.microsoft.com/office/drawing/2017/model3d" xmlns:o="urn:schemas-microsoft-com:office:office" xmlns:r="http://schemas.openxmlformats.org/officeDocument/2006/relationships" xmlns:m="http://schemas.openxmlformats.org/officeDocument/2006/math" xmlns:v="urn:schemas-microsoft-com:vml" xmlns:wp14="http://schemas.microsoft.com/office/word/2010/wordprocessingDrawing" xmlns:wp="http://schemas.openxmlformats.org/drawingml/2006/wordprocessingDrawing" xmlns:w10="urn:schemas-microsoft-com:office:word" xmlns:w="http://schemas.openxmlformats.org/wordprocessingml/2006/main" xmlns:w14="http://schemas.microsoft.com/office/word/2010/wordml" xmlns:w15="http://schemas.microsoft.com/office/word/2012/wordml" xmlns:w16cid="http://schemas.microsoft.com/office/word/2016/wordml/cid" xmlns:w16se="http://schemas.microsoft.com/office/word/2015/wordml/symex" xmlns:wpg="http://schemas.microsoft.com/office/word/2010/wordprocessingGroup" xmlns:wpi="http://schemas.microsoft.com/office/word/2010/wordprocessingInk" xmlns:wne="http://schemas.microsoft.com/office/word/2006/wordml" xmlns:wps="http://schemas.microsoft.com/office/word/2010/wordprocessingShape" mc:Ignorable="w14 w15 w16se w16cid wp14">
-  <w16cid:commentId w16cid:paraId="79EA9FB8" w16cid:durableId="1E82D401"/>
-  <w16cid:commentId w16cid:paraId="60C70236" w16cid:durableId="1E82D729"/>
+  <w16cid:commentId w16cid:paraId="767A106D" w16cid:durableId="1F3B8208"/>
 </w16cid:commentsIds>
 </file>
 
@@ -3780,8 +3758,8 @@
 
 <file path=word/people.xml><?xml version="1.0" encoding="utf-8"?>
 <w15:people xmlns:wpc="http://schemas.microsoft.com/office/word/2010/wordprocessingCanvas" xmlns:cx="http://schemas.microsoft.com/office/drawing/2014/chartex" xmlns:cx1="http://schemas.microsoft.com/office/drawing/2015/9/8/chartex" xmlns:cx2="http://schemas.microsoft.com/office/drawing/2015/10/21/chartex" xmlns:cx3="http://schemas.microsoft.com/office/drawing/2016/5/9/chartex" xmlns:cx4="http://schemas.microsoft.com/office/drawing/2016/5/10/chartex" xmlns:cx5="http://schemas.microsoft.com/office/drawing/2016/5/11/chartex" xmlns:cx6="http://schemas.microsoft.com/office/drawing/2016/5/12/chartex" xmlns:cx7="http://schemas.microsoft.com/office/drawing/2016/5/13/chartex" xmlns:cx8="http://schemas.microsoft.com/office/drawing/2016/5/14/chartex" xmlns:mc="http://schemas.openxmlformats.org/markup-compatibility/2006" xmlns:aink="http://schemas.microsoft.com/office/drawing/2016/ink" xmlns:am3d="http://schemas.microsoft.com/office/drawing/2017/model3d" xmlns:o="urn:schemas-microsoft-com:office:office" xmlns:r="http://schemas.openxmlformats.org/officeDocument/2006/relationships" xmlns:m="http://schemas.openxmlformats.org/officeDocument/2006/math" xmlns:v="urn:schemas-microsoft-com:vml" xmlns:wp14="http://schemas.microsoft.com/office/word/2010/wordprocessingDrawing" xmlns:wp="http://schemas.openxmlformats.org/drawingml/2006/wordprocessingDrawing" xmlns:w10="urn:schemas-microsoft-com:office:word" xmlns:w="http://schemas.openxmlformats.org/wordprocessingml/2006/main" xmlns:w14="http://schemas.microsoft.com/office/word/2010/wordml" xmlns:w15="http://schemas.microsoft.com/office/word/2012/wordml" xmlns:w16cid="http://schemas.microsoft.com/office/word/2016/wordml/cid" xmlns:w16se="http://schemas.microsoft.com/office/word/2015/wordml/symex" xmlns:wpg="http://schemas.microsoft.com/office/word/2010/wordprocessingGroup" xmlns:wpi="http://schemas.microsoft.com/office/word/2010/wordprocessingInk" xmlns:wne="http://schemas.microsoft.com/office/word/2006/wordml" xmlns:wps="http://schemas.microsoft.com/office/word/2010/wordprocessingShape" mc:Ignorable="w14 w15 w16se w16cid wp14">
-  <w15:person w15:author="pschaefer@vca-plus.com">
-    <w15:presenceInfo w15:providerId="None" w15:userId="pschaefer@vca-plus.com"/>
+  <w15:person w15:author="Peter Schaefer">
+    <w15:presenceInfo w15:providerId="Windows Live" w15:userId="1452aa7145fe3150"/>
   </w15:person>
 </w15:people>
 </file>
@@ -5327,7 +5305,7 @@
 </file>
 
 <file path=customXml/itemProps1.xml><?xml version="1.0" encoding="utf-8"?>
-<ds:datastoreItem xmlns:ds="http://schemas.openxmlformats.org/officeDocument/2006/customXml" ds:itemID="{3812423C-67C6-4CB6-9ED3-53483707E128}">
+<ds:datastoreItem xmlns:ds="http://schemas.openxmlformats.org/officeDocument/2006/customXml" ds:itemID="{6B2D2622-A854-4451-A772-9D793A4AC70A}">
   <ds:schemaRefs>
     <ds:schemaRef ds:uri="http://schemas.openxmlformats.org/officeDocument/2006/bibliography"/>
   </ds:schemaRefs>

</xml_diff>

<commit_message>
updated ADaM reviewers guide. final version?
</commit_message>
<xml_diff>
--- a/Updated/ADRG_CDISCPILOT03_ADaMIG.docx
+++ b/Updated/ADRG_CDISCPILOT03_ADaMIG.docx
@@ -51,6 +51,8 @@
         <w:t>8</w:t>
       </w:r>
     </w:p>
+    <w:bookmarkStart w:id="5" w:name="_GoBack"/>
+    <w:bookmarkEnd w:id="5"/>
     <w:p>
       <w:pPr>
         <w:pStyle w:val="TOC1"/>
@@ -72,7 +74,7 @@
       <w:r>
         <w:fldChar w:fldCharType="separate"/>
       </w:r>
-      <w:hyperlink w:anchor="_Toc523993760" w:history="1">
+      <w:hyperlink w:anchor="_Toc525821947" w:history="1">
         <w:r>
           <w:rPr>
             <w:rStyle w:val="Hyperlink"/>
@@ -113,7 +115,7 @@
             <w:noProof/>
             <w:webHidden/>
           </w:rPr>
-          <w:instrText xml:space="preserve"> PAGEREF _Toc523993760 \h </w:instrText>
+          <w:instrText xml:space="preserve"> PAGEREF _Toc525821947 \h </w:instrText>
         </w:r>
         <w:r>
           <w:rPr>
@@ -156,7 +158,7 @@
           <w:noProof/>
         </w:rPr>
       </w:pPr>
-      <w:hyperlink w:anchor="_Toc523993761" w:history="1">
+      <w:hyperlink w:anchor="_Toc525821948" w:history="1">
         <w:r>
           <w:rPr>
             <w:rStyle w:val="Hyperlink"/>
@@ -197,7 +199,7 @@
             <w:noProof/>
             <w:webHidden/>
           </w:rPr>
-          <w:instrText xml:space="preserve"> PAGEREF _Toc523993761 \h </w:instrText>
+          <w:instrText xml:space="preserve"> PAGEREF _Toc525821948 \h </w:instrText>
         </w:r>
         <w:r>
           <w:rPr>
@@ -240,7 +242,7 @@
           <w:noProof/>
         </w:rPr>
       </w:pPr>
-      <w:hyperlink w:anchor="_Toc523993762" w:history="1">
+      <w:hyperlink w:anchor="_Toc525821949" w:history="1">
         <w:r>
           <w:rPr>
             <w:rStyle w:val="Hyperlink"/>
@@ -281,7 +283,7 @@
             <w:noProof/>
             <w:webHidden/>
           </w:rPr>
-          <w:instrText xml:space="preserve"> PAGEREF _Toc523993762 \h </w:instrText>
+          <w:instrText xml:space="preserve"> PAGEREF _Toc525821949 \h </w:instrText>
         </w:r>
         <w:r>
           <w:rPr>
@@ -324,7 +326,7 @@
           <w:noProof/>
         </w:rPr>
       </w:pPr>
-      <w:hyperlink w:anchor="_Toc523993763" w:history="1">
+      <w:hyperlink w:anchor="_Toc525821950" w:history="1">
         <w:r>
           <w:rPr>
             <w:rStyle w:val="Hyperlink"/>
@@ -365,7 +367,7 @@
             <w:noProof/>
             <w:webHidden/>
           </w:rPr>
-          <w:instrText xml:space="preserve"> PAGEREF _Toc523993763 \h </w:instrText>
+          <w:instrText xml:space="preserve"> PAGEREF _Toc525821950 \h </w:instrText>
         </w:r>
         <w:r>
           <w:rPr>
@@ -408,7 +410,7 @@
           <w:noProof/>
         </w:rPr>
       </w:pPr>
-      <w:hyperlink w:anchor="_Toc523993764" w:history="1">
+      <w:hyperlink w:anchor="_Toc525821951" w:history="1">
         <w:r>
           <w:rPr>
             <w:rStyle w:val="Hyperlink"/>
@@ -427,16 +429,8 @@
           <w:rPr>
             <w:rStyle w:val="Hyperlink"/>
             <w:noProof/>
-            <w:highlight w:val="yellow"/>
-          </w:rPr>
-          <w:t>More</w:t>
-        </w:r>
-        <w:r>
-          <w:rPr>
-            <w:rStyle w:val="Hyperlink"/>
-            <w:noProof/>
-          </w:rPr>
-          <w:t>?</w:t>
+          </w:rPr>
+          <w:t>Missing Information in define.xml</w:t>
         </w:r>
         <w:r>
           <w:rPr>
@@ -457,7 +451,7 @@
             <w:noProof/>
             <w:webHidden/>
           </w:rPr>
-          <w:instrText xml:space="preserve"> PAGEREF _Toc523993764 \h </w:instrText>
+          <w:instrText xml:space="preserve"> PAGEREF _Toc525821951 \h </w:instrText>
         </w:r>
         <w:r>
           <w:rPr>
@@ -500,7 +494,7 @@
           <w:noProof/>
         </w:rPr>
       </w:pPr>
-      <w:hyperlink w:anchor="_Toc523993765" w:history="1">
+      <w:hyperlink w:anchor="_Toc525821952" w:history="1">
         <w:r>
           <w:rPr>
             <w:rStyle w:val="Hyperlink"/>
@@ -541,7 +535,7 @@
             <w:noProof/>
             <w:webHidden/>
           </w:rPr>
-          <w:instrText xml:space="preserve"> PAGEREF _Toc523993765 \h </w:instrText>
+          <w:instrText xml:space="preserve"> PAGEREF _Toc525821952 \h </w:instrText>
         </w:r>
         <w:r>
           <w:rPr>
@@ -561,7 +555,7 @@
             <w:noProof/>
             <w:webHidden/>
           </w:rPr>
-          <w:t>4</w:t>
+          <w:t>5</w:t>
         </w:r>
         <w:r>
           <w:rPr>
@@ -582,7 +576,7 @@
         <w:pStyle w:val="Heading1"/>
         <w:pageBreakBefore/>
       </w:pPr>
-      <w:bookmarkStart w:id="5" w:name="_Toc523993760"/>
+      <w:bookmarkStart w:id="6" w:name="_Toc525821947"/>
       <w:r>
         <w:lastRenderedPageBreak/>
         <w:t>Introduction</w:t>
@@ -592,7 +586,7 @@
       <w:bookmarkEnd w:id="2"/>
       <w:bookmarkEnd w:id="3"/>
       <w:bookmarkEnd w:id="4"/>
-      <w:bookmarkEnd w:id="5"/>
+      <w:bookmarkEnd w:id="6"/>
     </w:p>
     <w:p>
       <w:r>
@@ -602,12 +596,7 @@
         <w:t>provide</w:t>
       </w:r>
       <w:r>
-        <w:t xml:space="preserve"> test data</w:t>
-      </w:r>
-      <w:bookmarkStart w:id="6" w:name="_GoBack"/>
-      <w:bookmarkEnd w:id="6"/>
-      <w:r>
-        <w:t xml:space="preserve"> for CDISC-based </w:t>
+        <w:t xml:space="preserve"> test data for CDISC-based </w:t>
       </w:r>
       <w:r>
         <w:t xml:space="preserve">processes and programs publicly available. The CDISCPILOT02 datasets from </w:t>
@@ -872,24 +861,7 @@
         <w:t xml:space="preserve"> the Pinnacle 21 findings that are still seen in the </w:t>
       </w:r>
       <w:r>
-        <w:t xml:space="preserve">report. </w:t>
-      </w:r>
-      <w:commentRangeStart w:id="7"/>
-      <w:r>
-        <w:rPr>
-          <w:highlight w:val="yellow"/>
-        </w:rPr>
-        <w:t>Some of these findings cannot be fully addressed because information on how the data was originally collected was not included in the pilot materials</w:t>
-      </w:r>
-      <w:r>
-        <w:t>.</w:t>
-      </w:r>
-      <w:commentRangeEnd w:id="7"/>
-      <w:r>
-        <w:rPr>
-          <w:rStyle w:val="CommentReference"/>
-        </w:rPr>
-        <w:commentReference w:id="7"/>
+        <w:t>report.</w:t>
       </w:r>
     </w:p>
     <w:p>
@@ -917,7 +889,7 @@
       <w:r>
         <w:t xml:space="preserve">represent a complete regulatory submission package. The original CDISCPILOT02 data may be downloaded from </w:t>
       </w:r>
-      <w:hyperlink r:id="rId11" w:history="1">
+      <w:hyperlink r:id="rId8" w:history="1">
         <w:r>
           <w:rPr>
             <w:rStyle w:val="Hyperlink"/>
@@ -934,24 +906,24 @@
         <w:pStyle w:val="Heading1"/>
         <w:pageBreakBefore/>
       </w:pPr>
-      <w:bookmarkStart w:id="8" w:name="_Toc523993761"/>
+      <w:bookmarkStart w:id="7" w:name="_Toc525821948"/>
       <w:r>
         <w:lastRenderedPageBreak/>
         <w:t>Specific Comments</w:t>
       </w:r>
-      <w:bookmarkEnd w:id="8"/>
+      <w:bookmarkEnd w:id="7"/>
     </w:p>
     <w:p>
       <w:pPr>
         <w:pStyle w:val="Heading2"/>
       </w:pPr>
-      <w:bookmarkStart w:id="9" w:name="_Ref486606022"/>
-      <w:bookmarkStart w:id="10" w:name="_Toc523993762"/>
+      <w:bookmarkStart w:id="8" w:name="_Ref486606022"/>
+      <w:bookmarkStart w:id="9" w:name="_Toc525821949"/>
       <w:r>
         <w:t>Split datasets</w:t>
       </w:r>
+      <w:bookmarkEnd w:id="8"/>
       <w:bookmarkEnd w:id="9"/>
-      <w:bookmarkEnd w:id="10"/>
     </w:p>
     <w:p>
       <w:r>
@@ -1287,16 +1259,16 @@
           <w:lang w:val="en-US"/>
         </w:rPr>
       </w:pPr>
-      <w:bookmarkStart w:id="11" w:name="_Ref511892255"/>
-      <w:bookmarkStart w:id="12" w:name="_Toc523993763"/>
+      <w:bookmarkStart w:id="10" w:name="_Ref511892255"/>
+      <w:bookmarkStart w:id="11" w:name="_Toc525821950"/>
       <w:r>
         <w:rPr>
           <w:lang w:val="en-US"/>
         </w:rPr>
         <w:t>Renamed Datasets</w:t>
       </w:r>
+      <w:bookmarkEnd w:id="10"/>
       <w:bookmarkEnd w:id="11"/>
-      <w:bookmarkEnd w:id="12"/>
     </w:p>
     <w:p>
       <w:pPr>
@@ -1533,21 +1505,20 @@
           <w:lang w:val="en-US"/>
         </w:rPr>
       </w:pPr>
-      <w:bookmarkStart w:id="13" w:name="_Toc523993764"/>
-      <w:r>
-        <w:rPr>
-          <w:highlight w:val="yellow"/>
-          <w:lang w:val="en-US"/>
-        </w:rPr>
-        <w:t>More</w:t>
-      </w:r>
+      <w:bookmarkStart w:id="12" w:name="_Toc525821951"/>
       <w:r>
         <w:rPr>
           <w:lang w:val="en-US"/>
         </w:rPr>
-        <w:t>?</w:t>
-      </w:r>
-      <w:bookmarkEnd w:id="13"/>
+        <w:t xml:space="preserve">Missing </w:t>
+      </w:r>
+      <w:r>
+        <w:rPr>
+          <w:lang w:val="en-US"/>
+        </w:rPr>
+        <w:t>Information in define.xml</w:t>
+      </w:r>
+      <w:bookmarkEnd w:id="12"/>
       <w:r>
         <w:rPr>
           <w:lang w:val="en-US"/>
@@ -1561,19 +1532,213 @@
           <w:lang w:eastAsia="x-none"/>
         </w:rPr>
       </w:pPr>
+      <w:r>
+        <w:rPr>
+          <w:lang w:eastAsia="x-none"/>
+        </w:rPr>
+        <w:t xml:space="preserve">An updated fenine.xml document is included with the updated ADaM datasets. This define.xml document has been created using the ‘Generate Define’ feature of the Pinnacle 21 Community edition from an Excel specification document. Note that there is incomplete information in the define.xml file. More specially, </w:t>
+      </w:r>
+      <w:r>
+        <w:rPr>
+          <w:lang w:eastAsia="x-none"/>
+        </w:rPr>
+        <w:t>Source/Derivation/Comment information</w:t>
+      </w:r>
+      <w:r>
+        <w:rPr>
+          <w:lang w:eastAsia="x-none"/>
+        </w:rPr>
+        <w:t xml:space="preserve"> is not included for all datasets and variables. The TDF team believes that the information included in the define.xml is </w:t>
+      </w:r>
+      <w:proofErr w:type="gramStart"/>
+      <w:r>
+        <w:rPr>
+          <w:lang w:eastAsia="x-none"/>
+        </w:rPr>
+        <w:t>sufficient</w:t>
+      </w:r>
+      <w:proofErr w:type="gramEnd"/>
+      <w:r>
+        <w:rPr>
+          <w:lang w:eastAsia="x-none"/>
+        </w:rPr>
+        <w:t xml:space="preserve"> to show how this information would be provided. </w:t>
+      </w:r>
     </w:p>
     <w:p>
       <w:pPr>
-        <w:ind w:left="446"/>
-      </w:pPr>
+        <w:rPr>
+          <w:lang w:eastAsia="x-none"/>
+        </w:rPr>
+      </w:pPr>
+      <w:r>
+        <w:rPr>
+          <w:noProof/>
+        </w:rPr>
+        <w:lastRenderedPageBreak/>
+        <w:drawing>
+          <wp:inline distT="0" distB="0" distL="0" distR="0" wp14:anchorId="40985EFE" wp14:editId="79E1BF85">
+            <wp:extent cx="5943600" cy="3688080"/>
+            <wp:effectExtent l="0" t="0" r="0" b="7620"/>
+            <wp:docPr id="1" name="Picture 1"/>
+            <wp:cNvGraphicFramePr>
+              <a:graphicFrameLocks xmlns:a="http://schemas.openxmlformats.org/drawingml/2006/main" noChangeAspect="1"/>
+            </wp:cNvGraphicFramePr>
+            <a:graphic xmlns:a="http://schemas.openxmlformats.org/drawingml/2006/main">
+              <a:graphicData uri="http://schemas.openxmlformats.org/drawingml/2006/picture">
+                <pic:pic xmlns:pic="http://schemas.openxmlformats.org/drawingml/2006/picture">
+                  <pic:nvPicPr>
+                    <pic:cNvPr id="1" name=""/>
+                    <pic:cNvPicPr/>
+                  </pic:nvPicPr>
+                  <pic:blipFill>
+                    <a:blip r:embed="rId9"/>
+                    <a:stretch>
+                      <a:fillRect/>
+                    </a:stretch>
+                  </pic:blipFill>
+                  <pic:spPr>
+                    <a:xfrm>
+                      <a:off x="0" y="0"/>
+                      <a:ext cx="5943600" cy="3688080"/>
+                    </a:xfrm>
+                    <a:prstGeom prst="rect">
+                      <a:avLst/>
+                    </a:prstGeom>
+                  </pic:spPr>
+                </pic:pic>
+              </a:graphicData>
+            </a:graphic>
+          </wp:inline>
+        </w:drawing>
+      </w:r>
+      <w:r>
+        <w:rPr>
+          <w:lang w:eastAsia="x-none"/>
+        </w:rPr>
+        <w:br/>
+        <w:t xml:space="preserve">Screenshot of </w:t>
+      </w:r>
+      <w:proofErr w:type="spellStart"/>
+      <w:r>
+        <w:rPr>
+          <w:lang w:eastAsia="x-none"/>
+        </w:rPr>
+        <w:t>ADAE.xpt</w:t>
+      </w:r>
+      <w:proofErr w:type="spellEnd"/>
+      <w:r>
+        <w:rPr>
+          <w:lang w:eastAsia="x-none"/>
+        </w:rPr>
+        <w:t xml:space="preserve"> details with Source/Derivation/Comment information included</w:t>
+      </w:r>
     </w:p>
     <w:p>
       <w:pPr>
+        <w:rPr>
+          <w:lang w:eastAsia="x-none"/>
+        </w:rPr>
+      </w:pPr>
+      <w:r>
+        <w:rPr>
+          <w:noProof/>
+        </w:rPr>
+        <w:drawing>
+          <wp:inline distT="0" distB="0" distL="0" distR="0" wp14:anchorId="136FE721" wp14:editId="2DE7E250">
+            <wp:extent cx="5943600" cy="3688080"/>
+            <wp:effectExtent l="0" t="0" r="0" b="7620"/>
+            <wp:docPr id="2" name="Picture 2"/>
+            <wp:cNvGraphicFramePr>
+              <a:graphicFrameLocks xmlns:a="http://schemas.openxmlformats.org/drawingml/2006/main" noChangeAspect="1"/>
+            </wp:cNvGraphicFramePr>
+            <a:graphic xmlns:a="http://schemas.openxmlformats.org/drawingml/2006/main">
+              <a:graphicData uri="http://schemas.openxmlformats.org/drawingml/2006/picture">
+                <pic:pic xmlns:pic="http://schemas.openxmlformats.org/drawingml/2006/picture">
+                  <pic:nvPicPr>
+                    <pic:cNvPr id="1" name=""/>
+                    <pic:cNvPicPr/>
+                  </pic:nvPicPr>
+                  <pic:blipFill>
+                    <a:blip r:embed="rId10"/>
+                    <a:stretch>
+                      <a:fillRect/>
+                    </a:stretch>
+                  </pic:blipFill>
+                  <pic:spPr>
+                    <a:xfrm>
+                      <a:off x="0" y="0"/>
+                      <a:ext cx="5943600" cy="3688080"/>
+                    </a:xfrm>
+                    <a:prstGeom prst="rect">
+                      <a:avLst/>
+                    </a:prstGeom>
+                  </pic:spPr>
+                </pic:pic>
+              </a:graphicData>
+            </a:graphic>
+          </wp:inline>
+        </w:drawing>
+      </w:r>
+      <w:r>
+        <w:rPr>
+          <w:lang w:eastAsia="x-none"/>
+        </w:rPr>
+        <w:br/>
+        <w:t xml:space="preserve">Screenshot of </w:t>
+      </w:r>
+      <w:proofErr w:type="spellStart"/>
+      <w:r>
+        <w:rPr>
+          <w:lang w:eastAsia="x-none"/>
+        </w:rPr>
+        <w:t>ADAE.xpt</w:t>
+      </w:r>
+      <w:proofErr w:type="spellEnd"/>
+      <w:r>
+        <w:rPr>
+          <w:lang w:eastAsia="x-none"/>
+        </w:rPr>
+        <w:t xml:space="preserve"> detail</w:t>
+      </w:r>
+      <w:r>
+        <w:rPr>
+          <w:lang w:eastAsia="x-none"/>
+        </w:rPr>
+        <w:t>s</w:t>
+      </w:r>
+      <w:r>
+        <w:rPr>
+          <w:lang w:eastAsia="x-none"/>
+        </w:rPr>
+        <w:t xml:space="preserve"> </w:t>
+      </w:r>
+      <w:r>
+        <w:rPr>
+          <w:lang w:eastAsia="x-none"/>
+        </w:rPr>
+        <w:t>where</w:t>
+      </w:r>
+      <w:r>
+        <w:rPr>
+          <w:lang w:eastAsia="x-none"/>
+        </w:rPr>
+        <w:t xml:space="preserve"> Source/Derivation/Comment information </w:t>
+      </w:r>
+      <w:r>
+        <w:rPr>
+          <w:lang w:eastAsia="x-none"/>
+        </w:rPr>
+        <w:t>is missing</w:t>
+      </w:r>
+    </w:p>
+    <w:p>
+      <w:pPr>
         <w:spacing w:line="240" w:lineRule="auto"/>
         <w:sectPr>
-          <w:headerReference w:type="default" r:id="rId12"/>
-          <w:footerReference w:type="default" r:id="rId13"/>
-          <w:footerReference w:type="first" r:id="rId14"/>
+          <w:headerReference w:type="default" r:id="rId11"/>
+          <w:footerReference w:type="default" r:id="rId12"/>
+          <w:footerReference w:type="first" r:id="rId13"/>
           <w:pgSz w:w="12240" w:h="15840"/>
           <w:pgMar w:top="1440" w:right="1440" w:bottom="1440" w:left="1440" w:header="1008" w:footer="1008" w:gutter="0"/>
           <w:cols w:space="720"/>
@@ -1586,24 +1751,24 @@
       <w:pPr>
         <w:pStyle w:val="Heading1"/>
       </w:pPr>
-      <w:bookmarkStart w:id="14" w:name="_Toc340314090"/>
-      <w:bookmarkStart w:id="15" w:name="_Toc340786690"/>
-      <w:bookmarkStart w:id="16" w:name="_Toc395091322"/>
-      <w:bookmarkStart w:id="17" w:name="_Toc395091510"/>
-      <w:bookmarkStart w:id="18" w:name="_Toc409998120"/>
-      <w:bookmarkStart w:id="19" w:name="_Ref486604906"/>
-      <w:bookmarkStart w:id="20" w:name="_Ref486605512"/>
-      <w:bookmarkStart w:id="21" w:name="_Toc523993765"/>
+      <w:bookmarkStart w:id="13" w:name="_Toc340314090"/>
+      <w:bookmarkStart w:id="14" w:name="_Toc340786690"/>
+      <w:bookmarkStart w:id="15" w:name="_Toc395091322"/>
+      <w:bookmarkStart w:id="16" w:name="_Toc395091510"/>
+      <w:bookmarkStart w:id="17" w:name="_Toc409998120"/>
+      <w:bookmarkStart w:id="18" w:name="_Ref486604906"/>
+      <w:bookmarkStart w:id="19" w:name="_Ref486605512"/>
+      <w:bookmarkStart w:id="20" w:name="_Toc525821952"/>
       <w:r>
         <w:lastRenderedPageBreak/>
         <w:t>Data Conformance Summary</w:t>
       </w:r>
+      <w:bookmarkEnd w:id="13"/>
       <w:bookmarkEnd w:id="14"/>
       <w:bookmarkEnd w:id="15"/>
       <w:bookmarkEnd w:id="16"/>
       <w:bookmarkEnd w:id="17"/>
       <w:bookmarkEnd w:id="18"/>
-      <w:bookmarkEnd w:id="19"/>
       <w:r>
         <w:t xml:space="preserve"> </w:t>
       </w:r>
@@ -1628,8 +1793,8 @@
       <w:r>
         <w:t>indings</w:t>
       </w:r>
+      <w:bookmarkEnd w:id="19"/>
       <w:bookmarkEnd w:id="20"/>
-      <w:bookmarkEnd w:id="21"/>
     </w:p>
     <w:p>
       <w:r>
@@ -2836,7 +3001,7 @@
     </w:tbl>
     <w:p/>
     <w:sectPr>
-      <w:footerReference w:type="default" r:id="rId15"/>
+      <w:footerReference w:type="default" r:id="rId14"/>
       <w:pgSz w:w="15840" w:h="12240" w:orient="landscape"/>
       <w:pgMar w:top="1440" w:right="1440" w:bottom="1440" w:left="1440" w:header="1008" w:footer="1008" w:gutter="0"/>
       <w:cols w:space="720"/>
@@ -2844,39 +3009,6 @@
     </w:sectPr>
   </w:body>
 </w:document>
-</file>
-
-<file path=word/comments.xml><?xml version="1.0" encoding="utf-8"?>
-<w:comments xmlns:wpc="http://schemas.microsoft.com/office/word/2010/wordprocessingCanvas" xmlns:cx="http://schemas.microsoft.com/office/drawing/2014/chartex" xmlns:cx1="http://schemas.microsoft.com/office/drawing/2015/9/8/chartex" xmlns:cx2="http://schemas.microsoft.com/office/drawing/2015/10/21/chartex" xmlns:cx3="http://schemas.microsoft.com/office/drawing/2016/5/9/chartex" xmlns:cx4="http://schemas.microsoft.com/office/drawing/2016/5/10/chartex" xmlns:cx5="http://schemas.microsoft.com/office/drawing/2016/5/11/chartex" xmlns:cx6="http://schemas.microsoft.com/office/drawing/2016/5/12/chartex" xmlns:cx7="http://schemas.microsoft.com/office/drawing/2016/5/13/chartex" xmlns:cx8="http://schemas.microsoft.com/office/drawing/2016/5/14/chartex" xmlns:mc="http://schemas.openxmlformats.org/markup-compatibility/2006" xmlns:aink="http://schemas.microsoft.com/office/drawing/2016/ink" xmlns:am3d="http://schemas.microsoft.com/office/drawing/2017/model3d" xmlns:o="urn:schemas-microsoft-com:office:office" xmlns:r="http://schemas.openxmlformats.org/officeDocument/2006/relationships" xmlns:m="http://schemas.openxmlformats.org/officeDocument/2006/math" xmlns:v="urn:schemas-microsoft-com:vml" xmlns:wp14="http://schemas.microsoft.com/office/word/2010/wordprocessingDrawing" xmlns:wp="http://schemas.openxmlformats.org/drawingml/2006/wordprocessingDrawing" xmlns:w10="urn:schemas-microsoft-com:office:word" xmlns:w="http://schemas.openxmlformats.org/wordprocessingml/2006/main" xmlns:w14="http://schemas.microsoft.com/office/word/2010/wordml" xmlns:w15="http://schemas.microsoft.com/office/word/2012/wordml" xmlns:w16cid="http://schemas.microsoft.com/office/word/2016/wordml/cid" xmlns:w16se="http://schemas.microsoft.com/office/word/2015/wordml/symex" xmlns:wpg="http://schemas.microsoft.com/office/word/2010/wordprocessingGroup" xmlns:wpi="http://schemas.microsoft.com/office/word/2010/wordprocessingInk" xmlns:wne="http://schemas.microsoft.com/office/word/2006/wordml" xmlns:wps="http://schemas.microsoft.com/office/word/2010/wordprocessingShape" mc:Ignorable="w14 w15 w16se w16cid wp14">
-  <w:comment w:id="7" w:author="Peter Schaefer" w:date="2018-09-06T10:38:00Z" w:initials="PS">
-    <w:p>
-      <w:pPr>
-        <w:pStyle w:val="CommentText"/>
-      </w:pPr>
-      <w:r>
-        <w:rPr>
-          <w:rStyle w:val="CommentReference"/>
-        </w:rPr>
-        <w:annotationRef/>
-      </w:r>
-      <w:r>
-        <w:t xml:space="preserve">I would delete this sentence as I think it doesn’t apply </w:t>
-      </w:r>
-    </w:p>
-  </w:comment>
-</w:comments>
-</file>
-
-<file path=word/commentsExtended.xml><?xml version="1.0" encoding="utf-8"?>
-<w15:commentsEx xmlns:wpc="http://schemas.microsoft.com/office/word/2010/wordprocessingCanvas" xmlns:cx="http://schemas.microsoft.com/office/drawing/2014/chartex" xmlns:cx1="http://schemas.microsoft.com/office/drawing/2015/9/8/chartex" xmlns:cx2="http://schemas.microsoft.com/office/drawing/2015/10/21/chartex" xmlns:cx3="http://schemas.microsoft.com/office/drawing/2016/5/9/chartex" xmlns:cx4="http://schemas.microsoft.com/office/drawing/2016/5/10/chartex" xmlns:cx5="http://schemas.microsoft.com/office/drawing/2016/5/11/chartex" xmlns:cx6="http://schemas.microsoft.com/office/drawing/2016/5/12/chartex" xmlns:cx7="http://schemas.microsoft.com/office/drawing/2016/5/13/chartex" xmlns:cx8="http://schemas.microsoft.com/office/drawing/2016/5/14/chartex" xmlns:mc="http://schemas.openxmlformats.org/markup-compatibility/2006" xmlns:aink="http://schemas.microsoft.com/office/drawing/2016/ink" xmlns:am3d="http://schemas.microsoft.com/office/drawing/2017/model3d" xmlns:o="urn:schemas-microsoft-com:office:office" xmlns:r="http://schemas.openxmlformats.org/officeDocument/2006/relationships" xmlns:m="http://schemas.openxmlformats.org/officeDocument/2006/math" xmlns:v="urn:schemas-microsoft-com:vml" xmlns:wp14="http://schemas.microsoft.com/office/word/2010/wordprocessingDrawing" xmlns:wp="http://schemas.openxmlformats.org/drawingml/2006/wordprocessingDrawing" xmlns:w10="urn:schemas-microsoft-com:office:word" xmlns:w="http://schemas.openxmlformats.org/wordprocessingml/2006/main" xmlns:w14="http://schemas.microsoft.com/office/word/2010/wordml" xmlns:w15="http://schemas.microsoft.com/office/word/2012/wordml" xmlns:w16cid="http://schemas.microsoft.com/office/word/2016/wordml/cid" xmlns:w16se="http://schemas.microsoft.com/office/word/2015/wordml/symex" xmlns:wpg="http://schemas.microsoft.com/office/word/2010/wordprocessingGroup" xmlns:wpi="http://schemas.microsoft.com/office/word/2010/wordprocessingInk" xmlns:wne="http://schemas.microsoft.com/office/word/2006/wordml" xmlns:wps="http://schemas.microsoft.com/office/word/2010/wordprocessingShape" mc:Ignorable="w14 w15 w16se w16cid wp14">
-  <w15:commentEx w15:paraId="767A106D" w15:done="0"/>
-</w15:commentsEx>
-</file>
-
-<file path=word/commentsIds.xml><?xml version="1.0" encoding="utf-8"?>
-<w16cid:commentsIds xmlns:wpc="http://schemas.microsoft.com/office/word/2010/wordprocessingCanvas" xmlns:cx="http://schemas.microsoft.com/office/drawing/2014/chartex" xmlns:cx1="http://schemas.microsoft.com/office/drawing/2015/9/8/chartex" xmlns:cx2="http://schemas.microsoft.com/office/drawing/2015/10/21/chartex" xmlns:cx3="http://schemas.microsoft.com/office/drawing/2016/5/9/chartex" xmlns:cx4="http://schemas.microsoft.com/office/drawing/2016/5/10/chartex" xmlns:cx5="http://schemas.microsoft.com/office/drawing/2016/5/11/chartex" xmlns:cx6="http://schemas.microsoft.com/office/drawing/2016/5/12/chartex" xmlns:cx7="http://schemas.microsoft.com/office/drawing/2016/5/13/chartex" xmlns:cx8="http://schemas.microsoft.com/office/drawing/2016/5/14/chartex" xmlns:mc="http://schemas.openxmlformats.org/markup-compatibility/2006" xmlns:aink="http://schemas.microsoft.com/office/drawing/2016/ink" xmlns:am3d="http://schemas.microsoft.com/office/drawing/2017/model3d" xmlns:o="urn:schemas-microsoft-com:office:office" xmlns:r="http://schemas.openxmlformats.org/officeDocument/2006/relationships" xmlns:m="http://schemas.openxmlformats.org/officeDocument/2006/math" xmlns:v="urn:schemas-microsoft-com:vml" xmlns:wp14="http://schemas.microsoft.com/office/word/2010/wordprocessingDrawing" xmlns:wp="http://schemas.openxmlformats.org/drawingml/2006/wordprocessingDrawing" xmlns:w10="urn:schemas-microsoft-com:office:word" xmlns:w="http://schemas.openxmlformats.org/wordprocessingml/2006/main" xmlns:w14="http://schemas.microsoft.com/office/word/2010/wordml" xmlns:w15="http://schemas.microsoft.com/office/word/2012/wordml" xmlns:w16cid="http://schemas.microsoft.com/office/word/2016/wordml/cid" xmlns:w16se="http://schemas.microsoft.com/office/word/2015/wordml/symex" xmlns:wpg="http://schemas.microsoft.com/office/word/2010/wordprocessingGroup" xmlns:wpi="http://schemas.microsoft.com/office/word/2010/wordprocessingInk" xmlns:wne="http://schemas.microsoft.com/office/word/2006/wordml" xmlns:wps="http://schemas.microsoft.com/office/word/2010/wordprocessingShape" mc:Ignorable="w14 w15 w16se w16cid wp14">
-  <w16cid:commentId w16cid:paraId="767A106D" w16cid:durableId="1F3B8208"/>
-</w16cid:commentsIds>
 </file>
 
 <file path=word/endnotes.xml><?xml version="1.0" encoding="utf-8"?>
@@ -3754,14 +3886,6 @@
     <w:abstractNumId w:val="11"/>
   </w:num>
 </w:numbering>
-</file>
-
-<file path=word/people.xml><?xml version="1.0" encoding="utf-8"?>
-<w15:people xmlns:wpc="http://schemas.microsoft.com/office/word/2010/wordprocessingCanvas" xmlns:cx="http://schemas.microsoft.com/office/drawing/2014/chartex" xmlns:cx1="http://schemas.microsoft.com/office/drawing/2015/9/8/chartex" xmlns:cx2="http://schemas.microsoft.com/office/drawing/2015/10/21/chartex" xmlns:cx3="http://schemas.microsoft.com/office/drawing/2016/5/9/chartex" xmlns:cx4="http://schemas.microsoft.com/office/drawing/2016/5/10/chartex" xmlns:cx5="http://schemas.microsoft.com/office/drawing/2016/5/11/chartex" xmlns:cx6="http://schemas.microsoft.com/office/drawing/2016/5/12/chartex" xmlns:cx7="http://schemas.microsoft.com/office/drawing/2016/5/13/chartex" xmlns:cx8="http://schemas.microsoft.com/office/drawing/2016/5/14/chartex" xmlns:mc="http://schemas.openxmlformats.org/markup-compatibility/2006" xmlns:aink="http://schemas.microsoft.com/office/drawing/2016/ink" xmlns:am3d="http://schemas.microsoft.com/office/drawing/2017/model3d" xmlns:o="urn:schemas-microsoft-com:office:office" xmlns:r="http://schemas.openxmlformats.org/officeDocument/2006/relationships" xmlns:m="http://schemas.openxmlformats.org/officeDocument/2006/math" xmlns:v="urn:schemas-microsoft-com:vml" xmlns:wp14="http://schemas.microsoft.com/office/word/2010/wordprocessingDrawing" xmlns:wp="http://schemas.openxmlformats.org/drawingml/2006/wordprocessingDrawing" xmlns:w10="urn:schemas-microsoft-com:office:word" xmlns:w="http://schemas.openxmlformats.org/wordprocessingml/2006/main" xmlns:w14="http://schemas.microsoft.com/office/word/2010/wordml" xmlns:w15="http://schemas.microsoft.com/office/word/2012/wordml" xmlns:w16cid="http://schemas.microsoft.com/office/word/2016/wordml/cid" xmlns:w16se="http://schemas.microsoft.com/office/word/2015/wordml/symex" xmlns:wpg="http://schemas.microsoft.com/office/word/2010/wordprocessingGroup" xmlns:wpi="http://schemas.microsoft.com/office/word/2010/wordprocessingInk" xmlns:wne="http://schemas.microsoft.com/office/word/2006/wordml" xmlns:wps="http://schemas.microsoft.com/office/word/2010/wordprocessingShape" mc:Ignorable="w14 w15 w16se w16cid wp14">
-  <w15:person w15:author="Peter Schaefer">
-    <w15:presenceInfo w15:providerId="Windows Live" w15:userId="1452aa7145fe3150"/>
-  </w15:person>
-</w15:people>
 </file>
 
 <file path=word/styles.xml><?xml version="1.0" encoding="utf-8"?>
@@ -5305,7 +5429,7 @@
 </file>
 
 <file path=customXml/itemProps1.xml><?xml version="1.0" encoding="utf-8"?>
-<ds:datastoreItem xmlns:ds="http://schemas.openxmlformats.org/officeDocument/2006/customXml" ds:itemID="{6B2D2622-A854-4451-A772-9D793A4AC70A}">
+<ds:datastoreItem xmlns:ds="http://schemas.openxmlformats.org/officeDocument/2006/customXml" ds:itemID="{C3179236-6183-45A3-833E-62EFBD95F833}">
   <ds:schemaRefs>
     <ds:schemaRef ds:uri="http://schemas.openxmlformats.org/officeDocument/2006/bibliography"/>
   </ds:schemaRefs>

</xml_diff>

<commit_message>
updated ADRG and renamed define.xml
</commit_message>
<xml_diff>
--- a/Updated/ADRG_CDISCPILOT03_ADaMIG.docx
+++ b/Updated/ADRG_CDISCPILOT03_ADaMIG.docx
@@ -51,8 +51,6 @@
         <w:t>8</w:t>
       </w:r>
     </w:p>
-    <w:bookmarkStart w:id="5" w:name="_GoBack"/>
-    <w:bookmarkEnd w:id="5"/>
     <w:p>
       <w:pPr>
         <w:pStyle w:val="TOC1"/>
@@ -576,7 +574,7 @@
         <w:pStyle w:val="Heading1"/>
         <w:pageBreakBefore/>
       </w:pPr>
-      <w:bookmarkStart w:id="6" w:name="_Toc525821947"/>
+      <w:bookmarkStart w:id="5" w:name="_Toc525821947"/>
       <w:r>
         <w:lastRenderedPageBreak/>
         <w:t>Introduction</w:t>
@@ -586,7 +584,7 @@
       <w:bookmarkEnd w:id="2"/>
       <w:bookmarkEnd w:id="3"/>
       <w:bookmarkEnd w:id="4"/>
-      <w:bookmarkEnd w:id="6"/>
+      <w:bookmarkEnd w:id="5"/>
     </w:p>
     <w:p>
       <w:r>
@@ -692,7 +690,15 @@
       </w:r>
       <w:proofErr w:type="gramEnd"/>
       <w:r>
-        <w:t xml:space="preserve"> of shortcomings and knows that is it not perfect and</w:t>
+        <w:t xml:space="preserve"> of shortcomings and knows that i</w:t>
+      </w:r>
+      <w:bookmarkStart w:id="6" w:name="_GoBack"/>
+      <w:r>
+        <w:t>t i</w:t>
+      </w:r>
+      <w:bookmarkEnd w:id="6"/>
+      <w:r>
+        <w:t>s not perfect and</w:t>
       </w:r>
       <w:r>
         <w:t xml:space="preserve"> </w:t>
@@ -1536,33 +1542,37 @@
         <w:rPr>
           <w:lang w:eastAsia="x-none"/>
         </w:rPr>
-        <w:t xml:space="preserve">An updated fenine.xml document is included with the updated ADaM datasets. This define.xml document has been created using the ‘Generate Define’ feature of the Pinnacle 21 Community edition from an Excel specification document. Note that there is incomplete information in the define.xml file. More specially, </w:t>
+        <w:t xml:space="preserve">An updated </w:t>
       </w:r>
       <w:r>
         <w:rPr>
           <w:lang w:eastAsia="x-none"/>
         </w:rPr>
-        <w:t>Source/Derivation/Comment information</w:t>
+        <w:t>de</w:t>
       </w:r>
       <w:r>
         <w:rPr>
           <w:lang w:eastAsia="x-none"/>
         </w:rPr>
-        <w:t xml:space="preserve"> is not included for all datasets and variables. The TDF team believes that the information included in the define.xml is </w:t>
-      </w:r>
-      <w:proofErr w:type="gramStart"/>
+        <w:t>fine.xml document is included with the updated ADaM datasets. This define.xml document has been created using the ‘Generate Define’ feature of the Pinnacle 21 Community edition from an Excel specification document. Note that there is incomplete information in the define.xml file. More speci</w:t>
+      </w:r>
       <w:r>
         <w:rPr>
           <w:lang w:eastAsia="x-none"/>
         </w:rPr>
-        <w:t>sufficient</w:t>
-      </w:r>
-      <w:proofErr w:type="gramEnd"/>
+        <w:t>fic</w:t>
+      </w:r>
       <w:r>
         <w:rPr>
           <w:lang w:eastAsia="x-none"/>
         </w:rPr>
-        <w:t xml:space="preserve"> to show how this information would be provided. </w:t>
+        <w:t xml:space="preserve">ally, </w:t>
+      </w:r>
+      <w:r>
+        <w:rPr>
+          <w:lang w:eastAsia="x-none"/>
+        </w:rPr>
+        <w:t xml:space="preserve">Source/Derivation/Comment information is not included for all datasets and variables. The TDF team believes that the information included in the define.xml is sufficient to show how this information would be provided. </w:t>
       </w:r>
     </w:p>
     <w:p>
@@ -1692,44 +1702,26 @@
         <w:rPr>
           <w:lang w:eastAsia="x-none"/>
         </w:rPr>
-        <w:t>ADAE.xpt</w:t>
-      </w:r>
-      <w:proofErr w:type="spellEnd"/>
+        <w:t>ADA</w:t>
+      </w:r>
       <w:r>
         <w:rPr>
           <w:lang w:eastAsia="x-none"/>
         </w:rPr>
-        <w:t xml:space="preserve"> detail</w:t>
+        <w:t>DAS</w:t>
       </w:r>
       <w:r>
         <w:rPr>
           <w:lang w:eastAsia="x-none"/>
         </w:rPr>
-        <w:t>s</w:t>
-      </w:r>
+        <w:t>.xpt</w:t>
+      </w:r>
+      <w:proofErr w:type="spellEnd"/>
       <w:r>
         <w:rPr>
           <w:lang w:eastAsia="x-none"/>
         </w:rPr>
-        <w:t xml:space="preserve"> </w:t>
-      </w:r>
-      <w:r>
-        <w:rPr>
-          <w:lang w:eastAsia="x-none"/>
-        </w:rPr>
-        <w:t>where</w:t>
-      </w:r>
-      <w:r>
-        <w:rPr>
-          <w:lang w:eastAsia="x-none"/>
-        </w:rPr>
-        <w:t xml:space="preserve"> Source/Derivation/Comment information </w:t>
-      </w:r>
-      <w:r>
-        <w:rPr>
-          <w:lang w:eastAsia="x-none"/>
-        </w:rPr>
-        <w:t>is missing</w:t>
+        <w:t xml:space="preserve"> details where Source/Derivation/Comment information is missing</w:t>
       </w:r>
     </w:p>
     <w:p>
@@ -1807,7 +1799,13 @@
         <w:t>after</w:t>
       </w:r>
       <w:r>
-        <w:t xml:space="preserve"> the update of the define.xml file and is included so that users of the updated CDISC Pilot dataset can understand the extend of changes that were applied to the datasets. A final validation report from Pinnacle 21 Community Edition is included with the datasets or can easily </w:t>
+        <w:t xml:space="preserve"> the update of the define.xml file and is included so that users of the updated CDISC Pilot dataset can understand the exten</w:t>
+      </w:r>
+      <w:r>
+        <w:t>t</w:t>
+      </w:r>
+      <w:r>
+        <w:t xml:space="preserve"> of changes that were applied to the datasets. A final validation report from Pinnacle 21 Community Edition is included with the datasets or can easily </w:t>
       </w:r>
       <w:r>
         <w:t xml:space="preserve">be </w:t>
@@ -3080,7 +3078,7 @@
         <w:b/>
         <w:noProof/>
       </w:rPr>
-      <w:t>2</w:t>
+      <w:t>3</w:t>
     </w:r>
     <w:r>
       <w:rPr>
@@ -3120,7 +3118,7 @@
         <w:b/>
         <w:noProof/>
       </w:rPr>
-      <w:t>4</w:t>
+      <w:t>6</w:t>
     </w:r>
     <w:r>
       <w:rPr>
@@ -3217,7 +3215,7 @@
         <w:b/>
         <w:noProof/>
       </w:rPr>
-      <w:t>4</w:t>
+      <w:t>6</w:t>
     </w:r>
     <w:r>
       <w:rPr>
@@ -3274,7 +3272,7 @@
         <w:b/>
         <w:noProof/>
       </w:rPr>
-      <w:t>4</w:t>
+      <w:t>5</w:t>
     </w:r>
     <w:r>
       <w:rPr>
@@ -3314,7 +3312,7 @@
         <w:b/>
         <w:noProof/>
       </w:rPr>
-      <w:t>4</w:t>
+      <w:t>6</w:t>
     </w:r>
     <w:r>
       <w:rPr>
@@ -4060,7 +4058,7 @@
     <w:lsdException w:name="Table Web 2" w:semiHidden="1" w:unhideWhenUsed="1"/>
     <w:lsdException w:name="Table Web 3" w:semiHidden="1" w:unhideWhenUsed="1"/>
     <w:lsdException w:name="Balloon Text" w:semiHidden="1" w:unhideWhenUsed="1"/>
-    <w:lsdException w:name="Table Grid" w:uiPriority="39"/>
+    <w:lsdException w:name="Table Grid" w:semiHidden="1" w:uiPriority="39" w:unhideWhenUsed="1"/>
     <w:lsdException w:name="Table Theme" w:semiHidden="1" w:unhideWhenUsed="1"/>
     <w:lsdException w:name="Placeholder Text" w:semiHidden="1"/>
     <w:lsdException w:name="No Spacing" w:uiPriority="1" w:qFormat="1"/>
@@ -5429,7 +5427,7 @@
 </file>
 
 <file path=customXml/itemProps1.xml><?xml version="1.0" encoding="utf-8"?>
-<ds:datastoreItem xmlns:ds="http://schemas.openxmlformats.org/officeDocument/2006/customXml" ds:itemID="{C3179236-6183-45A3-833E-62EFBD95F833}">
+<ds:datastoreItem xmlns:ds="http://schemas.openxmlformats.org/officeDocument/2006/customXml" ds:itemID="{20089D9D-FF3B-4E13-8865-3DF54793B578}">
   <ds:schemaRefs>
     <ds:schemaRef ds:uri="http://schemas.openxmlformats.org/officeDocument/2006/bibliography"/>
   </ds:schemaRefs>

</xml_diff>